<commit_message>
bug of reseting work time in lib1_3 solved
</commit_message>
<xml_diff>
--- a/CoDeSys/v2.3/owen/myLib/библиотека Germes_1_4.docx
+++ b/CoDeSys/v2.3/owen/myLib/библиотека Germes_1_4.docx
@@ -157,21 +157,7 @@
           <w:b/>
           <w:bCs/>
         </w:rPr>
-        <w:t>Версия 1-</w:t>
-      </w:r>
-      <w:r>
-        <w:rPr>
-          <w:b/>
-          <w:bCs/>
-        </w:rPr>
-        <w:t>4</w:t>
-      </w:r>
-      <w:r>
-        <w:rPr>
-          <w:b/>
-          <w:bCs/>
-        </w:rPr>
-        <w:t xml:space="preserve">: </w:t>
+        <w:t xml:space="preserve">Версия 1-4: </w:t>
       </w:r>
       <w:r>
         <w:rPr>
@@ -190,10 +176,7 @@
     </w:p>
     <w:p>
       <w:r>
-        <w:t xml:space="preserve"> - </w:t>
-      </w:r>
-      <w:r>
-        <w:t xml:space="preserve">исправлены преобразования типов в </w:t>
+        <w:t xml:space="preserve"> - исправлены преобразования типов в </w:t>
       </w:r>
       <w:r>
         <w:rPr>
@@ -217,6 +200,17 @@
       </w:r>
       <w:r>
         <w:t xml:space="preserve"> при ручном включении насосов, теперь при пуске первого насоса, если он уйдет в аварию, второй насос автоматически включаться не будет.</w:t>
+      </w:r>
+      <w:r>
+        <w:t xml:space="preserve"> </w:t>
+      </w:r>
+    </w:p>
+    <w:p>
+      <w:r>
+        <w:t xml:space="preserve">  - </w:t>
+      </w:r>
+      <w:r>
+        <w:t>исправлена ошибка, при сбросе наработки значения становились нулем только после запуска насоса. Теперь сразу после нажатия сброс.</w:t>
       </w:r>
     </w:p>
     <w:p/>

</xml_diff>